<commit_message>
update SOW and remove lanugage about GROUSE
</commit_message>
<xml_diff>
--- a/doc/SOW-SiteBudget.docx
+++ b/doc/SOW-SiteBudget.docx
@@ -314,36 +314,10 @@
         <w:t xml:space="preserve">used for linking with </w:t>
       </w:r>
       <w:r>
-        <w:t>VA health data</w:t>
+        <w:t xml:space="preserve">DaVinci database in support of the overlapping analysis. </w:t>
       </w:r>
       <w:r>
-        <w:t xml:space="preserve"> in support of the proposed overlapping analysis and federate modeling. Sites are expected to submit hash token table</w:t>
-      </w:r>
-      <w:r>
-        <w:t>s to</w:t>
-      </w:r>
-      <w:r>
-        <w:t xml:space="preserve"> GPC CC</w:t>
-      </w:r>
-      <w:r>
-        <w:t xml:space="preserve"> </w:t>
-      </w:r>
-      <w:r>
-        <w:t>following</w:t>
-      </w:r>
-      <w:r>
-        <w:t xml:space="preserve"> the established process</w:t>
-      </w:r>
-      <w:r>
-        <w:t xml:space="preserve"> of submitting their CDM </w:t>
-      </w:r>
-      <w:proofErr w:type="spellStart"/>
-      <w:r>
-        <w:t>datamarts</w:t>
-      </w:r>
-      <w:proofErr w:type="spellEnd"/>
-      <w:r>
-        <w:t xml:space="preserve"> onto GROUSE. </w:t>
+        <w:t>The overlapping analysis will perform first on the entire GPC population, and then on a subset of overlapping TBI population. Overlapping analysis will be performed on DaVinci database.</w:t>
       </w:r>
     </w:p>
     <w:tbl>
@@ -354,9 +328,9 @@
       </w:tblPr>
       <w:tblGrid>
         <w:gridCol w:w="1795"/>
-        <w:gridCol w:w="3960"/>
-        <w:gridCol w:w="1620"/>
+        <w:gridCol w:w="4140"/>
         <w:gridCol w:w="1710"/>
+        <w:gridCol w:w="1476"/>
         <w:gridCol w:w="1530"/>
       </w:tblGrid>
       <w:tr>
@@ -384,7 +358,7 @@
         </w:tc>
         <w:tc>
           <w:tcPr>
-            <w:tcW w:w="3960" w:type="dxa"/>
+            <w:tcW w:w="4140" w:type="dxa"/>
             <w:vAlign w:val="center"/>
           </w:tcPr>
           <w:p>
@@ -406,7 +380,7 @@
         </w:tc>
         <w:tc>
           <w:tcPr>
-            <w:tcW w:w="1620" w:type="dxa"/>
+            <w:tcW w:w="1710" w:type="dxa"/>
             <w:vAlign w:val="center"/>
           </w:tcPr>
           <w:p>
@@ -428,7 +402,7 @@
         </w:tc>
         <w:tc>
           <w:tcPr>
-            <w:tcW w:w="1710" w:type="dxa"/>
+            <w:tcW w:w="1440" w:type="dxa"/>
           </w:tcPr>
           <w:p>
             <w:pPr>
@@ -493,7 +467,7 @@
         </w:tc>
         <w:tc>
           <w:tcPr>
-            <w:tcW w:w="3960" w:type="dxa"/>
+            <w:tcW w:w="4140" w:type="dxa"/>
             <w:vAlign w:val="center"/>
           </w:tcPr>
           <w:p>
@@ -504,7 +478,7 @@
         </w:tc>
         <w:tc>
           <w:tcPr>
-            <w:tcW w:w="1620" w:type="dxa"/>
+            <w:tcW w:w="1710" w:type="dxa"/>
             <w:vAlign w:val="center"/>
           </w:tcPr>
           <w:p>
@@ -522,7 +496,7 @@
         </w:tc>
         <w:tc>
           <w:tcPr>
-            <w:tcW w:w="1710" w:type="dxa"/>
+            <w:tcW w:w="1440" w:type="dxa"/>
             <w:vAlign w:val="center"/>
           </w:tcPr>
           <w:p>
@@ -588,18 +562,44 @@
         </w:tc>
         <w:tc>
           <w:tcPr>
-            <w:tcW w:w="3960" w:type="dxa"/>
-            <w:vAlign w:val="center"/>
-          </w:tcPr>
-          <w:p>
-            <w:r>
-              <w:t>Performing sites will submit GPC-specific hash token table to GROUSE following the AWS-based secure process (established GROUSE data submission process)</w:t>
-            </w:r>
-          </w:p>
-        </w:tc>
-        <w:tc>
-          <w:tcPr>
-            <w:tcW w:w="1620" w:type="dxa"/>
+            <w:tcW w:w="4140" w:type="dxa"/>
+            <w:vAlign w:val="center"/>
+          </w:tcPr>
+          <w:p>
+            <w:r>
+              <w:t>Performing sites will submit GPC-specific hash token table to</w:t>
+            </w:r>
+            <w:r>
+              <w:t xml:space="preserve"> </w:t>
+            </w:r>
+            <w:r>
+              <w:t xml:space="preserve">the </w:t>
+            </w:r>
+            <w:r>
+              <w:t xml:space="preserve">GPC </w:t>
+            </w:r>
+            <w:r>
+              <w:t xml:space="preserve">AWS-based </w:t>
+            </w:r>
+            <w:r>
+              <w:t xml:space="preserve">cloud environment following secure TLS/SSL protocol. </w:t>
+            </w:r>
+            <w:r>
+              <w:t xml:space="preserve">Instructions for data submission will be disseminated on </w:t>
+            </w:r>
+            <w:proofErr w:type="spellStart"/>
+            <w:r>
+              <w:t>github</w:t>
+            </w:r>
+            <w:proofErr w:type="spellEnd"/>
+            <w:r>
+              <w:t xml:space="preserve">. </w:t>
+            </w:r>
+          </w:p>
+        </w:tc>
+        <w:tc>
+          <w:tcPr>
+            <w:tcW w:w="1710" w:type="dxa"/>
             <w:vAlign w:val="center"/>
           </w:tcPr>
           <w:p>
@@ -631,7 +631,7 @@
         </w:tc>
         <w:tc>
           <w:tcPr>
-            <w:tcW w:w="1710" w:type="dxa"/>
+            <w:tcW w:w="1440" w:type="dxa"/>
             <w:vAlign w:val="center"/>
           </w:tcPr>
           <w:p>
@@ -711,7 +711,7 @@
         </w:tc>
         <w:tc>
           <w:tcPr>
-            <w:tcW w:w="3960" w:type="dxa"/>
+            <w:tcW w:w="4140" w:type="dxa"/>
             <w:vAlign w:val="center"/>
           </w:tcPr>
           <w:p>
@@ -722,7 +722,7 @@
         </w:tc>
         <w:tc>
           <w:tcPr>
-            <w:tcW w:w="1620" w:type="dxa"/>
+            <w:tcW w:w="1710" w:type="dxa"/>
             <w:vAlign w:val="center"/>
           </w:tcPr>
           <w:p>
@@ -740,7 +740,7 @@
         </w:tc>
         <w:tc>
           <w:tcPr>
-            <w:tcW w:w="1710" w:type="dxa"/>
+            <w:tcW w:w="1440" w:type="dxa"/>
             <w:vAlign w:val="center"/>
           </w:tcPr>
           <w:p>
@@ -789,7 +789,7 @@
         </w:tc>
         <w:tc>
           <w:tcPr>
-            <w:tcW w:w="3960" w:type="dxa"/>
+            <w:tcW w:w="4140" w:type="dxa"/>
             <w:vAlign w:val="center"/>
           </w:tcPr>
           <w:p>
@@ -803,7 +803,7 @@
         </w:tc>
         <w:tc>
           <w:tcPr>
-            <w:tcW w:w="1620" w:type="dxa"/>
+            <w:tcW w:w="1710" w:type="dxa"/>
             <w:vAlign w:val="center"/>
           </w:tcPr>
           <w:p>
@@ -828,7 +828,7 @@
         </w:tc>
         <w:tc>
           <w:tcPr>
-            <w:tcW w:w="1710" w:type="dxa"/>
+            <w:tcW w:w="1440" w:type="dxa"/>
             <w:vAlign w:val="center"/>
           </w:tcPr>
           <w:p>
@@ -901,7 +901,7 @@
         </w:tc>
         <w:tc>
           <w:tcPr>
-            <w:tcW w:w="3960" w:type="dxa"/>
+            <w:tcW w:w="4140" w:type="dxa"/>
             <w:vAlign w:val="center"/>
           </w:tcPr>
           <w:p>
@@ -912,7 +912,7 @@
         </w:tc>
         <w:tc>
           <w:tcPr>
-            <w:tcW w:w="1620" w:type="dxa"/>
+            <w:tcW w:w="1710" w:type="dxa"/>
             <w:vAlign w:val="center"/>
           </w:tcPr>
           <w:p>
@@ -959,7 +959,7 @@
         </w:tc>
         <w:tc>
           <w:tcPr>
-            <w:tcW w:w="1710" w:type="dxa"/>
+            <w:tcW w:w="1440" w:type="dxa"/>
             <w:vAlign w:val="center"/>
           </w:tcPr>
           <w:p>
@@ -2248,9 +2248,29 @@
 </file>
 
 <file path=customXml/itemProps1.xml><?xml version="1.0" encoding="utf-8"?>
-<ds:datastoreItem xmlns:ds="http://schemas.openxmlformats.org/officeDocument/2006/customXml" ds:itemID="{908205E0-04DB-42DA-AA58-BC16041AA277}"/>
+<ds:datastoreItem xmlns:ds="http://schemas.openxmlformats.org/officeDocument/2006/customXml" ds:itemID="{908205E0-04DB-42DA-AA58-BC16041AA277}">
+  <ds:schemaRefs>
+    <ds:schemaRef ds:uri="http://schemas.microsoft.com/office/2006/metadata/contentType"/>
+    <ds:schemaRef ds:uri="http://schemas.microsoft.com/office/2006/metadata/properties/metaAttributes"/>
+    <ds:schemaRef ds:uri="http://www.w3.org/2001/XMLSchema"/>
+    <ds:schemaRef ds:uri="http://schemas.microsoft.com/office/2006/metadata/properties"/>
+    <ds:schemaRef ds:uri="http://schemas.microsoft.com/sharepoint/v3"/>
+    <ds:schemaRef ds:uri="70e68cd6-7252-44ce-bf81-24cb873d0ea8"/>
+    <ds:schemaRef ds:uri="9bd33661-7264-4633-9226-fba6aeef08ea"/>
+    <ds:schemaRef ds:uri="http://schemas.microsoft.com/office/2006/documentManagement/types"/>
+    <ds:schemaRef ds:uri="http://schemas.microsoft.com/office/infopath/2007/PartnerControls"/>
+    <ds:schemaRef ds:uri="http://schemas.openxmlformats.org/package/2006/metadata/core-properties"/>
+    <ds:schemaRef ds:uri="http://purl.org/dc/elements/1.1/"/>
+    <ds:schemaRef ds:uri="http://purl.org/dc/terms/"/>
+    <ds:schemaRef ds:uri="http://schemas.microsoft.com/internal/obd"/>
+  </ds:schemaRefs>
+</ds:datastoreItem>
 </file>
 
 <file path=customXml/itemProps2.xml><?xml version="1.0" encoding="utf-8"?>
-<ds:datastoreItem xmlns:ds="http://schemas.openxmlformats.org/officeDocument/2006/customXml" ds:itemID="{787A86F8-40AA-439D-B1FD-35F50DF4C78C}"/>
+<ds:datastoreItem xmlns:ds="http://schemas.openxmlformats.org/officeDocument/2006/customXml" ds:itemID="{787A86F8-40AA-439D-B1FD-35F50DF4C78C}">
+  <ds:schemaRefs>
+    <ds:schemaRef ds:uri="http://schemas.microsoft.com/sharepoint/v3/contenttype/forms"/>
+  </ds:schemaRefs>
+</ds:datastoreItem>
 </file>
</xml_diff>